<commit_message>
#practical now includes all material covered in homework
</commit_message>
<xml_diff>
--- a/Lecture 2/Homework/Homework_block_1.docx
+++ b/Lecture 2/Homework/Homework_block_1.docx
@@ -74,7 +74,15 @@
           <w:iCs/>
           <w:lang w:val="en-US"/>
         </w:rPr>
-        <w:t>Please submit an R script file containing the results.</w:t>
+        <w:t xml:space="preserve">Please submit an R script file containing the </w:t>
+      </w:r>
+      <w:r>
+        <w:rPr>
+          <w:i/>
+          <w:iCs/>
+          <w:lang w:val="en-US"/>
+        </w:rPr>
+        <w:t>code and results.</w:t>
       </w:r>
     </w:p>
     <w:p>
@@ -253,13 +261,13 @@
         <w:rPr>
           <w:lang w:val="en-US"/>
         </w:rPr>
-        <w:t>dataset and assign</w:t>
-      </w:r>
-      <w:r>
-        <w:rPr>
-          <w:lang w:val="en-US"/>
-        </w:rPr>
-        <w:t xml:space="preserve"> the lifespan values to new objects with an appropriate name.</w:t>
+        <w:t>dataset</w:t>
+      </w:r>
+      <w:r>
+        <w:rPr>
+          <w:lang w:val="en-US"/>
+        </w:rPr>
+        <w:t>. Create three objects storing their longevity.</w:t>
       </w:r>
     </w:p>
     <w:p>
@@ -313,7 +321,27 @@
         <w:rPr>
           <w:lang w:val="en-US"/>
         </w:rPr>
-        <w:t>Strings of all the animals you chose in question 1.2.</w:t>
+        <w:t xml:space="preserve">The names </w:t>
+      </w:r>
+      <w:proofErr w:type="gramStart"/>
+      <w:r>
+        <w:rPr>
+          <w:lang w:val="en-US"/>
+        </w:rPr>
+        <w:t xml:space="preserve">of  </w:t>
+      </w:r>
+      <w:r>
+        <w:rPr>
+          <w:lang w:val="en-US"/>
+        </w:rPr>
+        <w:t>all</w:t>
+      </w:r>
+      <w:proofErr w:type="gramEnd"/>
+      <w:r>
+        <w:rPr>
+          <w:lang w:val="en-US"/>
+        </w:rPr>
+        <w:t xml:space="preserve"> the animals you chose in question 1.2.</w:t>
       </w:r>
     </w:p>
     <w:p>
@@ -397,7 +425,13 @@
         <w:rPr>
           <w:lang w:val="en-US"/>
         </w:rPr>
-        <w:t>Using code, find out which animals in your lifespans vector have a maximum longevity of above 2</w:t>
+        <w:t>Subset</w:t>
+      </w:r>
+      <w:r>
+        <w:rPr>
+          <w:lang w:val="en-US"/>
+        </w:rPr>
+        <w:t xml:space="preserve"> which animals in your lifespans vector have a maximum longevity of above 2</w:t>
       </w:r>
       <w:r>
         <w:rPr>
@@ -623,7 +657,6 @@
           <w:iCs/>
           <w:lang w:val="en-US"/>
         </w:rPr>
-        <w:lastRenderedPageBreak/>
         <w:t xml:space="preserve">Exercise 2: </w:t>
       </w:r>
       <w:r>
@@ -659,7 +692,50 @@
         <w:rPr>
           <w:lang w:val="en-US"/>
         </w:rPr>
-        <w:t>Surveys are frequently used to measure political behavior such as voter turnout, but some researchers are concerned about the accuracy of self-reports. They worry about possible social desirability bias where, in postelection surveys, respondents who did not vote in an election lie about not having voted because they may feel that they should have voted. Is such a bias present in the American National Election Studies (ANES)? ANES is a nationwide survey that has been conducted for every election since 1948. ANES is based on face-to-face interviews with a nationally representative sample of adults. T</w:t>
+        <w:lastRenderedPageBreak/>
+        <w:t>Surveys are frequently used to measure political behavior such as voter turnout, but some researchers are concerned about the accuracy of self-reports. They worry about possible social desirability bias where, in postelection surveys, respondents who did not vote in an election lie about not having voted because they may feel that they should have voted.</w:t>
+      </w:r>
+      <w:r>
+        <w:rPr>
+          <w:lang w:val="en-US"/>
+        </w:rPr>
+        <w:t xml:space="preserve"> In this exercise we will try to identify such a bias in ANES.</w:t>
+      </w:r>
+    </w:p>
+    <w:p>
+      <w:pPr>
+        <w:pStyle w:val="ListParagraph"/>
+        <w:ind w:left="360"/>
+        <w:rPr>
+          <w:lang w:val="en-US"/>
+        </w:rPr>
+      </w:pPr>
+    </w:p>
+    <w:p>
+      <w:pPr>
+        <w:pStyle w:val="ListParagraph"/>
+        <w:ind w:left="360"/>
+        <w:rPr>
+          <w:lang w:val="en-US"/>
+        </w:rPr>
+      </w:pPr>
+      <w:r>
+        <w:rPr>
+          <w:lang w:val="en-US"/>
+        </w:rPr>
+        <w:t xml:space="preserve">ANES is a </w:t>
+      </w:r>
+      <w:r>
+        <w:rPr>
+          <w:lang w:val="en-US"/>
+        </w:rPr>
+        <w:t>US-wide</w:t>
+      </w:r>
+      <w:r>
+        <w:rPr>
+          <w:lang w:val="en-US"/>
+        </w:rPr>
+        <w:t xml:space="preserve"> survey that has been conducted for every election since 1948. ANES is based on face-to-face interviews with a nationally representative sample of adults. T</w:t>
       </w:r>
       <w:r>
         <w:rPr>
@@ -671,19 +747,7 @@
         <w:rPr>
           <w:lang w:val="en-US"/>
         </w:rPr>
-        <w:t xml:space="preserve"> displays the names and descriptions of</w:t>
-      </w:r>
-      <w:r>
-        <w:rPr>
-          <w:lang w:val="en-US"/>
-        </w:rPr>
-        <w:t xml:space="preserve"> </w:t>
-      </w:r>
-      <w:r>
-        <w:rPr>
-          <w:lang w:val="en-US"/>
-        </w:rPr>
-        <w:t>variables in the turnout.csv data file.</w:t>
+        <w:t xml:space="preserve"> displays the names and descriptions of variables in the turnout.csv data file.</w:t>
       </w:r>
     </w:p>
     <w:p>
@@ -1248,7 +1312,45 @@
         <w:rPr>
           <w:lang w:val="en-US"/>
         </w:rPr>
-        <w:t xml:space="preserve">. Note that for this data set, we must add the total number of eligible overseas voters since the VAP variable does not include these individuals in the count. Next, calculate the </w:t>
+        <w:t xml:space="preserve"> by year</w:t>
+      </w:r>
+      <w:r>
+        <w:rPr>
+          <w:lang w:val="en-US"/>
+        </w:rPr>
+        <w:t>.</w:t>
+      </w:r>
+      <w:r>
+        <w:rPr>
+          <w:lang w:val="en-US"/>
+        </w:rPr>
+        <w:t xml:space="preserve"> This </w:t>
+      </w:r>
+      <w:proofErr w:type="gramStart"/>
+      <w:r>
+        <w:rPr>
+          <w:lang w:val="en-US"/>
+        </w:rPr>
+        <w:t>is,</w:t>
+      </w:r>
+      <w:proofErr w:type="gramEnd"/>
+      <w:r>
+        <w:rPr>
+          <w:lang w:val="en-US"/>
+        </w:rPr>
+        <w:t xml:space="preserve"> how many</w:t>
+      </w:r>
+      <w:r>
+        <w:rPr>
+          <w:lang w:val="en-US"/>
+        </w:rPr>
+        <w:t xml:space="preserve"> voters actually voted (VAP/TOTAL) in each year. </w:t>
+      </w:r>
+      <w:r>
+        <w:rPr>
+          <w:lang w:val="en-US"/>
+        </w:rPr>
+        <w:t xml:space="preserve">Note that for this data set, we must add the total number of eligible overseas voters since the VAP variable does not include these individuals in the count. Next, calculate the </w:t>
       </w:r>
       <w:r>
         <w:rPr>
@@ -1284,7 +1386,19 @@
         <w:rPr>
           <w:lang w:val="en-US"/>
         </w:rPr>
-        <w:t>. What difference do you observe?</w:t>
+        <w:t>.</w:t>
+      </w:r>
+      <w:r>
+        <w:rPr>
+          <w:lang w:val="en-US"/>
+        </w:rPr>
+        <w:t xml:space="preserve"> This is VEP/TOTAL. </w:t>
+      </w:r>
+      <w:r>
+        <w:rPr>
+          <w:lang w:val="en-US"/>
+        </w:rPr>
+        <w:t xml:space="preserve"> What difference do you observe?</w:t>
       </w:r>
     </w:p>
     <w:p>
@@ -1321,7 +1435,7 @@
         <w:rPr>
           <w:lang w:val="en-US"/>
         </w:rPr>
-        <w:t>. How big is the difference on average? What is the range of the differences? Conduct the same comparison for the VEP and ANES estimates of voter turnout. Briefly comment on the results.</w:t>
+        <w:t>. How big is the difference on average? Conduct the same comparison for the VEP and ANES estimates of voter turnout. Briefly comment on the results.</w:t>
       </w:r>
     </w:p>
     <w:p>

</xml_diff>